<commit_message>
Nodeboot win to linux
</commit_message>
<xml_diff>
--- a/C&CPP/Linux_C_CPP_Deeper.docx
+++ b/C&CPP/Linux_C_CPP_Deeper.docx
@@ -5882,7 +5882,7 @@
           </w:tblCellMar>
         </w:tblPrEx>
         <w:trPr>
-          <w:trHeight w:val="638" w:hRule="atLeast"/>
+          <w:trHeight w:val="268" w:hRule="atLeast"/>
         </w:trPr>
         <w:tc>
           <w:tcPr>
@@ -6036,7 +6036,7 @@
           </w:tblCellMar>
         </w:tblPrEx>
         <w:trPr>
-          <w:trHeight w:val="638" w:hRule="atLeast"/>
+          <w:trHeight w:val="358" w:hRule="atLeast"/>
         </w:trPr>
         <w:tc>
           <w:tcPr>
@@ -6353,7 +6353,7 @@
           </w:tblCellMar>
         </w:tblPrEx>
         <w:trPr>
-          <w:trHeight w:val="638" w:hRule="atLeast"/>
+          <w:trHeight w:val="358" w:hRule="atLeast"/>
         </w:trPr>
         <w:tc>
           <w:tcPr>
@@ -6842,7 +6842,7 @@
           </w:tblCellMar>
         </w:tblPrEx>
         <w:trPr>
-          <w:trHeight w:val="638" w:hRule="atLeast"/>
+          <w:trHeight w:val="298" w:hRule="atLeast"/>
         </w:trPr>
         <w:tc>
           <w:tcPr>
@@ -8969,6 +8969,38 @@
           <w:rFonts w:hint="eastAsia"/>
           <w:lang w:val="en-US" w:eastAsia="zh-CN"/>
         </w:rPr>
+        <w:t>字节序</w:t>
+      </w:r>
+    </w:p>
+    <w:p>
+      <w:pPr>
+        <w:ind w:left="0" w:leftChars="0" w:firstLine="420" w:firstLineChars="200"/>
+        <w:rPr>
+          <w:rFonts w:hint="eastAsia"/>
+          <w:lang w:val="en-US" w:eastAsia="zh-CN"/>
+        </w:rPr>
+      </w:pPr>
+      <w:r>
+        <w:rPr>
+          <w:rFonts w:hint="eastAsia"/>
+          <w:lang w:val="en-US" w:eastAsia="zh-CN"/>
+        </w:rPr>
+        <w:t>待补充</w:t>
+      </w:r>
+    </w:p>
+    <w:p>
+      <w:pPr>
+        <w:pStyle w:val="3"/>
+        <w:rPr>
+          <w:rFonts w:hint="eastAsia"/>
+          <w:lang w:val="en-US" w:eastAsia="zh-CN"/>
+        </w:rPr>
+      </w:pPr>
+      <w:r>
+        <w:rPr>
+          <w:rFonts w:hint="eastAsia"/>
+          <w:lang w:val="en-US" w:eastAsia="zh-CN"/>
+        </w:rPr>
         <w:t>浮点数</w:t>
       </w:r>
       <w:bookmarkEnd w:id="7"/>
@@ -9075,6 +9107,13 @@
         <w:t>结构体</w:t>
       </w:r>
       <w:bookmarkEnd w:id="9"/>
+      <w:r>
+        <w:rPr>
+          <w:rFonts w:hint="eastAsia"/>
+          <w:lang w:val="en-US" w:eastAsia="zh-CN"/>
+        </w:rPr>
+        <w:t>/共用体</w:t>
+      </w:r>
     </w:p>
     <w:p>
       <w:pPr>
@@ -9084,13 +9123,13 @@
           <w:lang w:val="en-US" w:eastAsia="zh-CN"/>
         </w:rPr>
       </w:pPr>
-      <w:bookmarkStart w:id="10" w:name="_Toc13091"/>
-      <w:r>
-        <w:rPr>
-          <w:rFonts w:hint="eastAsia"/>
-          <w:lang w:val="en-US" w:eastAsia="zh-CN"/>
-        </w:rPr>
-        <w:t>共用体</w:t>
+      <w:bookmarkStart w:id="10" w:name="_Toc29185"/>
+      <w:r>
+        <w:rPr>
+          <w:rFonts w:hint="eastAsia"/>
+          <w:lang w:val="en-US" w:eastAsia="zh-CN"/>
+        </w:rPr>
+        <w:t>数组</w:t>
       </w:r>
       <w:bookmarkEnd w:id="10"/>
     </w:p>
@@ -9102,7 +9141,25 @@
           <w:lang w:val="en-US" w:eastAsia="zh-CN"/>
         </w:rPr>
       </w:pPr>
-      <w:bookmarkStart w:id="11" w:name="_Toc9687"/>
+      <w:bookmarkStart w:id="11" w:name="_Toc481"/>
+      <w:bookmarkStart w:id="12" w:name="_Toc9687"/>
+      <w:r>
+        <w:rPr>
+          <w:rFonts w:hint="eastAsia"/>
+          <w:lang w:val="en-US" w:eastAsia="zh-CN"/>
+        </w:rPr>
+        <w:t>指针</w:t>
+      </w:r>
+      <w:bookmarkEnd w:id="11"/>
+    </w:p>
+    <w:p>
+      <w:pPr>
+        <w:pStyle w:val="3"/>
+        <w:rPr>
+          <w:rFonts w:hint="eastAsia"/>
+          <w:lang w:val="en-US" w:eastAsia="zh-CN"/>
+        </w:rPr>
+      </w:pPr>
       <w:r>
         <w:rPr>
           <w:rFonts w:hint="eastAsia"/>
@@ -9110,7 +9167,40 @@
         </w:rPr>
         <w:t>字节对齐</w:t>
       </w:r>
-      <w:bookmarkEnd w:id="11"/>
+      <w:bookmarkEnd w:id="12"/>
+    </w:p>
+    <w:p>
+      <w:pPr>
+        <w:pStyle w:val="3"/>
+        <w:rPr>
+          <w:rFonts w:hint="eastAsia"/>
+          <w:lang w:val="en-US" w:eastAsia="zh-CN"/>
+        </w:rPr>
+      </w:pPr>
+      <w:r>
+        <w:rPr>
+          <w:rFonts w:hint="eastAsia"/>
+          <w:lang w:val="en-US" w:eastAsia="zh-CN"/>
+        </w:rPr>
+        <w:t>位域</w:t>
+      </w:r>
+    </w:p>
+    <w:p>
+      <w:pPr>
+        <w:rPr>
+          <w:rFonts w:hint="eastAsia"/>
+          <w:lang w:val="en-US" w:eastAsia="zh-CN"/>
+        </w:rPr>
+      </w:pPr>
+      <w:r>
+        <w:rPr>
+          <w:rFonts w:hint="eastAsia"/>
+          <w:lang w:val="en-US" w:eastAsia="zh-CN"/>
+        </w:rPr>
+        <w:t>比特序</w:t>
+      </w:r>
+      <w:bookmarkStart w:id="34" w:name="_GoBack"/>
+      <w:bookmarkEnd w:id="34"/>
     </w:p>
     <w:p>
       <w:pPr>
@@ -9121,17 +9211,69 @@
           <w:lang w:val="en-US" w:eastAsia="zh-CN"/>
         </w:rPr>
       </w:pPr>
-      <w:bookmarkStart w:id="35" w:name="_GoBack"/>
-      <w:bookmarkEnd w:id="35"/>
-      <w:bookmarkStart w:id="12" w:name="_Toc29185"/>
-      <w:r>
-        <w:rPr>
-          <w:rFonts w:hint="eastAsia"/>
-          <w:lang w:val="en-US" w:eastAsia="zh-CN"/>
-        </w:rPr>
-        <w:t>数组</w:t>
-      </w:r>
-      <w:bookmarkEnd w:id="12"/>
+      <w:bookmarkStart w:id="13" w:name="_Toc4507"/>
+      <w:r>
+        <w:rPr>
+          <w:rFonts w:hint="eastAsia"/>
+          <w:lang w:val="en-US" w:eastAsia="zh-CN"/>
+        </w:rPr>
+        <w:t>函数</w:t>
+      </w:r>
+      <w:bookmarkEnd w:id="13"/>
+    </w:p>
+    <w:p>
+      <w:pPr>
+        <w:pStyle w:val="3"/>
+        <w:rPr>
+          <w:rFonts w:hint="eastAsia"/>
+          <w:lang w:val="en-US" w:eastAsia="zh-CN"/>
+        </w:rPr>
+      </w:pPr>
+      <w:bookmarkStart w:id="14" w:name="_Toc3853"/>
+      <w:r>
+        <w:rPr>
+          <w:rFonts w:hint="eastAsia"/>
+          <w:lang w:val="en-US" w:eastAsia="zh-CN"/>
+        </w:rPr>
+        <w:t>函数传参</w:t>
+      </w:r>
+      <w:bookmarkEnd w:id="14"/>
+    </w:p>
+    <w:p>
+      <w:pPr>
+        <w:pStyle w:val="3"/>
+        <w:rPr>
+          <w:rFonts w:hint="eastAsia"/>
+          <w:lang w:val="en-US" w:eastAsia="zh-CN"/>
+        </w:rPr>
+      </w:pPr>
+      <w:bookmarkStart w:id="15" w:name="_Toc4297"/>
+      <w:r>
+        <w:rPr>
+          <w:rFonts w:hint="eastAsia"/>
+          <w:lang w:val="en-US" w:eastAsia="zh-CN"/>
+        </w:rPr>
+        <w:t>函数指针</w:t>
+      </w:r>
+      <w:bookmarkEnd w:id="15"/>
+    </w:p>
+    <w:p>
+      <w:pPr>
+        <w:pStyle w:val="3"/>
+        <w:rPr>
+          <w:rFonts w:hint="eastAsia"/>
+          <w:lang w:val="en-US" w:eastAsia="zh-CN"/>
+        </w:rPr>
+      </w:pPr>
+      <w:bookmarkStart w:id="16" w:name="_Toc23949"/>
+      <w:r>
+        <w:rPr>
+          <w:rFonts w:hint="eastAsia"/>
+          <w:lang w:val="en-US" w:eastAsia="zh-CN"/>
+        </w:rPr>
+        <w:t>调用栈</w:t>
+      </w:r>
+      <w:bookmarkEnd w:id="16"/>
     </w:p>
     <w:p>
       <w:pPr>
@@ -9142,15 +9284,15 @@
           <w:lang w:val="en-US" w:eastAsia="zh-CN"/>
         </w:rPr>
       </w:pPr>
-      <w:bookmarkStart w:id="13" w:name="_Toc481"/>
-      <w:r>
-        <w:rPr>
-          <w:rFonts w:hint="eastAsia"/>
-          <w:lang w:val="en-US" w:eastAsia="zh-CN"/>
-        </w:rPr>
-        <w:t>指针</w:t>
-      </w:r>
-      <w:bookmarkEnd w:id="13"/>
+      <w:bookmarkStart w:id="17" w:name="_Toc199"/>
+      <w:r>
+        <w:rPr>
+          <w:rFonts w:hint="eastAsia"/>
+          <w:lang w:val="en-US" w:eastAsia="zh-CN"/>
+        </w:rPr>
+        <w:t>const与static</w:t>
+      </w:r>
+      <w:bookmarkEnd w:id="17"/>
     </w:p>
     <w:p>
       <w:pPr>
@@ -9161,69 +9303,15 @@
           <w:lang w:val="en-US" w:eastAsia="zh-CN"/>
         </w:rPr>
       </w:pPr>
-      <w:bookmarkStart w:id="14" w:name="_Toc4507"/>
-      <w:r>
-        <w:rPr>
-          <w:rFonts w:hint="eastAsia"/>
-          <w:lang w:val="en-US" w:eastAsia="zh-CN"/>
-        </w:rPr>
-        <w:t>函数</w:t>
-      </w:r>
-      <w:bookmarkEnd w:id="14"/>
-    </w:p>
-    <w:p>
-      <w:pPr>
-        <w:pStyle w:val="3"/>
-        <w:rPr>
-          <w:rFonts w:hint="eastAsia"/>
-          <w:lang w:val="en-US" w:eastAsia="zh-CN"/>
-        </w:rPr>
-      </w:pPr>
-      <w:bookmarkStart w:id="15" w:name="_Toc3853"/>
-      <w:r>
-        <w:rPr>
-          <w:rFonts w:hint="eastAsia"/>
-          <w:lang w:val="en-US" w:eastAsia="zh-CN"/>
-        </w:rPr>
-        <w:t>函数传参</w:t>
-      </w:r>
-      <w:bookmarkEnd w:id="15"/>
-    </w:p>
-    <w:p>
-      <w:pPr>
-        <w:pStyle w:val="3"/>
-        <w:rPr>
-          <w:rFonts w:hint="eastAsia"/>
-          <w:lang w:val="en-US" w:eastAsia="zh-CN"/>
-        </w:rPr>
-      </w:pPr>
-      <w:bookmarkStart w:id="16" w:name="_Toc4297"/>
-      <w:r>
-        <w:rPr>
-          <w:rFonts w:hint="eastAsia"/>
-          <w:lang w:val="en-US" w:eastAsia="zh-CN"/>
-        </w:rPr>
-        <w:t>函数指针</w:t>
-      </w:r>
-      <w:bookmarkEnd w:id="16"/>
-    </w:p>
-    <w:p>
-      <w:pPr>
-        <w:pStyle w:val="3"/>
-        <w:rPr>
-          <w:rFonts w:hint="eastAsia"/>
-          <w:lang w:val="en-US" w:eastAsia="zh-CN"/>
-        </w:rPr>
-      </w:pPr>
-      <w:bookmarkStart w:id="17" w:name="_Toc23949"/>
-      <w:r>
-        <w:rPr>
-          <w:rFonts w:hint="eastAsia"/>
-          <w:lang w:val="en-US" w:eastAsia="zh-CN"/>
-        </w:rPr>
-        <w:t>调用栈</w:t>
-      </w:r>
-      <w:bookmarkEnd w:id="17"/>
+      <w:bookmarkStart w:id="18" w:name="_Toc15418"/>
+      <w:r>
+        <w:rPr>
+          <w:rFonts w:hint="eastAsia"/>
+          <w:lang w:val="en-US" w:eastAsia="zh-CN"/>
+        </w:rPr>
+        <w:t>类型识读</w:t>
+      </w:r>
+      <w:bookmarkEnd w:id="18"/>
     </w:p>
     <w:p>
       <w:pPr>
@@ -9234,53 +9322,15 @@
           <w:lang w:val="en-US" w:eastAsia="zh-CN"/>
         </w:rPr>
       </w:pPr>
-      <w:bookmarkStart w:id="18" w:name="_Toc199"/>
-      <w:r>
-        <w:rPr>
-          <w:rFonts w:hint="eastAsia"/>
-          <w:lang w:val="en-US" w:eastAsia="zh-CN"/>
-        </w:rPr>
-        <w:t>const与static</w:t>
-      </w:r>
-      <w:bookmarkEnd w:id="18"/>
-    </w:p>
-    <w:p>
-      <w:pPr>
-        <w:pStyle w:val="2"/>
-        <w:ind w:left="432" w:leftChars="0" w:hanging="432" w:firstLineChars="0"/>
-        <w:rPr>
-          <w:rFonts w:hint="eastAsia"/>
-          <w:lang w:val="en-US" w:eastAsia="zh-CN"/>
-        </w:rPr>
-      </w:pPr>
-      <w:bookmarkStart w:id="19" w:name="_Toc15418"/>
-      <w:r>
-        <w:rPr>
-          <w:rFonts w:hint="eastAsia"/>
-          <w:lang w:val="en-US" w:eastAsia="zh-CN"/>
-        </w:rPr>
-        <w:t>类型识读</w:t>
+      <w:bookmarkStart w:id="19" w:name="_Toc5485"/>
+      <w:r>
+        <w:rPr>
+          <w:rFonts w:hint="eastAsia"/>
+          <w:lang w:val="en-US" w:eastAsia="zh-CN"/>
+        </w:rPr>
+        <w:t>宏与预编译</w:t>
       </w:r>
       <w:bookmarkEnd w:id="19"/>
-    </w:p>
-    <w:p>
-      <w:pPr>
-        <w:pStyle w:val="2"/>
-        <w:ind w:left="432" w:leftChars="0" w:hanging="432" w:firstLineChars="0"/>
-        <w:rPr>
-          <w:rFonts w:hint="eastAsia"/>
-          <w:lang w:val="en-US" w:eastAsia="zh-CN"/>
-        </w:rPr>
-      </w:pPr>
-      <w:bookmarkStart w:id="20" w:name="_Toc5485"/>
-      <w:r>
-        <w:rPr>
-          <w:rFonts w:hint="eastAsia"/>
-          <w:lang w:val="en-US" w:eastAsia="zh-CN"/>
-        </w:rPr>
-        <w:t>宏与预编译</w:t>
-      </w:r>
-      <w:bookmarkEnd w:id="20"/>
     </w:p>
     <w:p>
       <w:pPr>
@@ -9303,7 +9353,7 @@
           <w:lang w:val="en-US" w:eastAsia="zh-CN"/>
         </w:rPr>
       </w:pPr>
-      <w:bookmarkStart w:id="21" w:name="_Toc13926"/>
+      <w:bookmarkStart w:id="20" w:name="_Toc13926"/>
       <w:r>
         <w:rPr>
           <w:rFonts w:hint="eastAsia"/>
@@ -9311,7 +9361,7 @@
         </w:rPr>
         <w:t>C++语言篇</w:t>
       </w:r>
-      <w:bookmarkEnd w:id="21"/>
+      <w:bookmarkEnd w:id="20"/>
     </w:p>
     <w:p>
       <w:pPr>
@@ -9322,7 +9372,7 @@
           <w:lang w:val="en-US" w:eastAsia="zh-CN"/>
         </w:rPr>
       </w:pPr>
-      <w:bookmarkStart w:id="22" w:name="_Toc8245"/>
+      <w:bookmarkStart w:id="21" w:name="_Toc8245"/>
       <w:r>
         <w:rPr>
           <w:rFonts w:hint="eastAsia"/>
@@ -9330,7 +9380,7 @@
         </w:rPr>
         <w:t>面向对象回顾</w:t>
       </w:r>
-      <w:bookmarkEnd w:id="22"/>
+      <w:bookmarkEnd w:id="21"/>
     </w:p>
     <w:p>
       <w:pPr>
@@ -9341,7 +9391,7 @@
           <w:lang w:val="en-US" w:eastAsia="zh-CN"/>
         </w:rPr>
       </w:pPr>
-      <w:bookmarkStart w:id="23" w:name="_Toc17737"/>
+      <w:bookmarkStart w:id="22" w:name="_Toc17737"/>
       <w:r>
         <w:rPr>
           <w:rFonts w:hint="eastAsia"/>
@@ -9349,31 +9399,85 @@
         </w:rPr>
         <w:t>继承</w:t>
       </w:r>
+      <w:bookmarkEnd w:id="22"/>
+    </w:p>
+    <w:p>
+      <w:pPr>
+        <w:rPr>
+          <w:rFonts w:hint="eastAsia"/>
+          <w:lang w:val="en-US" w:eastAsia="zh-CN"/>
+        </w:rPr>
+      </w:pPr>
+    </w:p>
+    <w:p>
+      <w:pPr>
+        <w:rPr>
+          <w:rFonts w:hint="eastAsia"/>
+          <w:lang w:val="en-US" w:eastAsia="zh-CN"/>
+        </w:rPr>
+      </w:pPr>
+    </w:p>
+    <w:p>
+      <w:pPr>
+        <w:rPr>
+          <w:rFonts w:hint="eastAsia"/>
+          <w:lang w:val="en-US" w:eastAsia="zh-CN"/>
+        </w:rPr>
+      </w:pPr>
+    </w:p>
+    <w:p>
+      <w:pPr>
+        <w:pStyle w:val="2"/>
+        <w:rPr>
+          <w:rFonts w:hint="eastAsia"/>
+          <w:lang w:val="en-US" w:eastAsia="zh-CN"/>
+        </w:rPr>
+      </w:pPr>
+      <w:bookmarkStart w:id="23" w:name="_Toc5242"/>
+      <w:r>
+        <w:rPr>
+          <w:rFonts w:hint="eastAsia"/>
+          <w:lang w:val="en-US" w:eastAsia="zh-CN"/>
+        </w:rPr>
+        <w:t>内存管理</w:t>
+      </w:r>
       <w:bookmarkEnd w:id="23"/>
     </w:p>
     <w:p>
       <w:pPr>
-        <w:rPr>
-          <w:rFonts w:hint="eastAsia"/>
-          <w:lang w:val="en-US" w:eastAsia="zh-CN"/>
-        </w:rPr>
-      </w:pPr>
-    </w:p>
-    <w:p>
-      <w:pPr>
-        <w:rPr>
-          <w:rFonts w:hint="eastAsia"/>
-          <w:lang w:val="en-US" w:eastAsia="zh-CN"/>
-        </w:rPr>
-      </w:pPr>
-    </w:p>
-    <w:p>
-      <w:pPr>
-        <w:rPr>
-          <w:rFonts w:hint="eastAsia"/>
-          <w:lang w:val="en-US" w:eastAsia="zh-CN"/>
-        </w:rPr>
-      </w:pPr>
+        <w:pStyle w:val="3"/>
+        <w:rPr>
+          <w:rFonts w:hint="eastAsia"/>
+          <w:lang w:val="en-US" w:eastAsia="zh-CN"/>
+        </w:rPr>
+      </w:pPr>
+      <w:bookmarkStart w:id="24" w:name="_Toc31182"/>
+      <w:r>
+        <w:rPr>
+          <w:rFonts w:hint="eastAsia"/>
+          <w:lang w:val="en-US" w:eastAsia="zh-CN"/>
+        </w:rPr>
+        <w:t>堆内存</w:t>
+      </w:r>
+      <w:bookmarkEnd w:id="24"/>
+    </w:p>
+    <w:p>
+      <w:pPr>
+        <w:pStyle w:val="3"/>
+        <w:rPr>
+          <w:rFonts w:hint="eastAsia"/>
+          <w:lang w:val="en-US" w:eastAsia="zh-CN"/>
+        </w:rPr>
+      </w:pPr>
+      <w:bookmarkStart w:id="25" w:name="_Toc26254"/>
+      <w:r>
+        <w:rPr>
+          <w:rFonts w:hint="eastAsia"/>
+          <w:lang w:val="en-US" w:eastAsia="zh-CN"/>
+        </w:rPr>
+        <w:t>内存布局</w:t>
+      </w:r>
+      <w:bookmarkEnd w:id="25"/>
     </w:p>
     <w:p>
       <w:pPr>
@@ -9383,15 +9487,15 @@
           <w:lang w:val="en-US" w:eastAsia="zh-CN"/>
         </w:rPr>
       </w:pPr>
-      <w:bookmarkStart w:id="24" w:name="_Toc5242"/>
-      <w:r>
-        <w:rPr>
-          <w:rFonts w:hint="eastAsia"/>
-          <w:lang w:val="en-US" w:eastAsia="zh-CN"/>
-        </w:rPr>
-        <w:t>内存管理</w:t>
-      </w:r>
-      <w:bookmarkEnd w:id="24"/>
+      <w:bookmarkStart w:id="26" w:name="_Toc18887"/>
+      <w:r>
+        <w:rPr>
+          <w:rFonts w:hint="eastAsia"/>
+          <w:lang w:val="en-US" w:eastAsia="zh-CN"/>
+        </w:rPr>
+        <w:t>异常和系统调用</w:t>
+      </w:r>
+      <w:bookmarkEnd w:id="26"/>
     </w:p>
     <w:p>
       <w:pPr>
@@ -9401,15 +9505,15 @@
           <w:lang w:val="en-US" w:eastAsia="zh-CN"/>
         </w:rPr>
       </w:pPr>
-      <w:bookmarkStart w:id="25" w:name="_Toc31182"/>
-      <w:r>
-        <w:rPr>
-          <w:rFonts w:hint="eastAsia"/>
-          <w:lang w:val="en-US" w:eastAsia="zh-CN"/>
-        </w:rPr>
-        <w:t>堆内存</w:t>
-      </w:r>
-      <w:bookmarkEnd w:id="25"/>
+      <w:bookmarkStart w:id="27" w:name="_Toc25754"/>
+      <w:r>
+        <w:rPr>
+          <w:rFonts w:hint="eastAsia"/>
+          <w:lang w:val="en-US" w:eastAsia="zh-CN"/>
+        </w:rPr>
+        <w:t>异常</w:t>
+      </w:r>
+      <w:bookmarkEnd w:id="27"/>
     </w:p>
     <w:p>
       <w:pPr>
@@ -9419,69 +9523,15 @@
           <w:lang w:val="en-US" w:eastAsia="zh-CN"/>
         </w:rPr>
       </w:pPr>
-      <w:bookmarkStart w:id="26" w:name="_Toc26254"/>
-      <w:r>
-        <w:rPr>
-          <w:rFonts w:hint="eastAsia"/>
-          <w:lang w:val="en-US" w:eastAsia="zh-CN"/>
-        </w:rPr>
-        <w:t>内存布局</w:t>
-      </w:r>
-      <w:bookmarkEnd w:id="26"/>
-    </w:p>
-    <w:p>
-      <w:pPr>
-        <w:pStyle w:val="2"/>
-        <w:rPr>
-          <w:rFonts w:hint="eastAsia"/>
-          <w:lang w:val="en-US" w:eastAsia="zh-CN"/>
-        </w:rPr>
-      </w:pPr>
-      <w:bookmarkStart w:id="27" w:name="_Toc18887"/>
-      <w:r>
-        <w:rPr>
-          <w:rFonts w:hint="eastAsia"/>
-          <w:lang w:val="en-US" w:eastAsia="zh-CN"/>
-        </w:rPr>
-        <w:t>异常和系统调用</w:t>
-      </w:r>
-      <w:bookmarkEnd w:id="27"/>
-    </w:p>
-    <w:p>
-      <w:pPr>
-        <w:pStyle w:val="3"/>
-        <w:rPr>
-          <w:rFonts w:hint="eastAsia"/>
-          <w:lang w:val="en-US" w:eastAsia="zh-CN"/>
-        </w:rPr>
-      </w:pPr>
-      <w:bookmarkStart w:id="28" w:name="_Toc25754"/>
-      <w:r>
-        <w:rPr>
-          <w:rFonts w:hint="eastAsia"/>
-          <w:lang w:val="en-US" w:eastAsia="zh-CN"/>
-        </w:rPr>
-        <w:t>异常</w:t>
+      <w:bookmarkStart w:id="28" w:name="_Toc17370"/>
+      <w:r>
+        <w:rPr>
+          <w:rFonts w:hint="eastAsia"/>
+          <w:lang w:val="en-US" w:eastAsia="zh-CN"/>
+        </w:rPr>
+        <w:t>系统调用</w:t>
       </w:r>
       <w:bookmarkEnd w:id="28"/>
-    </w:p>
-    <w:p>
-      <w:pPr>
-        <w:pStyle w:val="3"/>
-        <w:rPr>
-          <w:rFonts w:hint="eastAsia"/>
-          <w:lang w:val="en-US" w:eastAsia="zh-CN"/>
-        </w:rPr>
-      </w:pPr>
-      <w:bookmarkStart w:id="29" w:name="_Toc17370"/>
-      <w:r>
-        <w:rPr>
-          <w:rFonts w:hint="eastAsia"/>
-          <w:lang w:val="en-US" w:eastAsia="zh-CN"/>
-        </w:rPr>
-        <w:t>系统调用</w:t>
-      </w:r>
-      <w:bookmarkEnd w:id="29"/>
     </w:p>
     <w:p>
       <w:pPr>
@@ -9520,7 +9570,7 @@
           <w:lang w:val="en-US" w:eastAsia="zh-CN"/>
         </w:rPr>
       </w:pPr>
-      <w:bookmarkStart w:id="30" w:name="_Toc24420"/>
+      <w:bookmarkStart w:id="29" w:name="_Toc24420"/>
       <w:r>
         <w:rPr>
           <w:rFonts w:hint="eastAsia"/>
@@ -9528,6 +9578,24 @@
         </w:rPr>
         <w:t>应用篇</w:t>
       </w:r>
+      <w:bookmarkEnd w:id="29"/>
+    </w:p>
+    <w:p>
+      <w:pPr>
+        <w:pStyle w:val="2"/>
+        <w:rPr>
+          <w:rFonts w:hint="eastAsia"/>
+          <w:lang w:val="en-US" w:eastAsia="zh-CN"/>
+        </w:rPr>
+      </w:pPr>
+      <w:bookmarkStart w:id="30" w:name="_Toc18329"/>
+      <w:r>
+        <w:rPr>
+          <w:rFonts w:hint="eastAsia"/>
+          <w:lang w:val="en-US" w:eastAsia="zh-CN"/>
+        </w:rPr>
+        <w:t>文件操作</w:t>
+      </w:r>
       <w:bookmarkEnd w:id="30"/>
     </w:p>
     <w:p>
@@ -9538,33 +9606,15 @@
           <w:lang w:val="en-US" w:eastAsia="zh-CN"/>
         </w:rPr>
       </w:pPr>
-      <w:bookmarkStart w:id="31" w:name="_Toc18329"/>
-      <w:r>
-        <w:rPr>
-          <w:rFonts w:hint="eastAsia"/>
-          <w:lang w:val="en-US" w:eastAsia="zh-CN"/>
-        </w:rPr>
-        <w:t>文件操作</w:t>
+      <w:bookmarkStart w:id="31" w:name="_Toc27251"/>
+      <w:r>
+        <w:rPr>
+          <w:rFonts w:hint="eastAsia"/>
+          <w:lang w:val="en-US" w:eastAsia="zh-CN"/>
+        </w:rPr>
+        <w:t>网络编程</w:t>
       </w:r>
       <w:bookmarkEnd w:id="31"/>
-    </w:p>
-    <w:p>
-      <w:pPr>
-        <w:pStyle w:val="2"/>
-        <w:rPr>
-          <w:rFonts w:hint="eastAsia"/>
-          <w:lang w:val="en-US" w:eastAsia="zh-CN"/>
-        </w:rPr>
-      </w:pPr>
-      <w:bookmarkStart w:id="32" w:name="_Toc27251"/>
-      <w:r>
-        <w:rPr>
-          <w:rFonts w:hint="eastAsia"/>
-          <w:lang w:val="en-US" w:eastAsia="zh-CN"/>
-        </w:rPr>
-        <w:t>网络编程</w:t>
-      </w:r>
-      <w:bookmarkEnd w:id="32"/>
     </w:p>
     <w:p>
       <w:pPr>
@@ -9579,7 +9629,7 @@
           <w:lang w:val="en-US" w:eastAsia="zh-CN"/>
         </w:rPr>
       </w:pPr>
-      <w:bookmarkStart w:id="33" w:name="_Toc2985"/>
+      <w:bookmarkStart w:id="32" w:name="_Toc2985"/>
       <w:r>
         <w:rPr>
           <w:rFonts w:hint="eastAsia"/>
@@ -9587,25 +9637,25 @@
         </w:rPr>
         <w:t>附加篇</w:t>
       </w:r>
+      <w:bookmarkEnd w:id="32"/>
+    </w:p>
+    <w:p>
+      <w:pPr>
+        <w:pStyle w:val="2"/>
+        <w:rPr>
+          <w:rFonts w:hint="eastAsia"/>
+          <w:lang w:val="en-US" w:eastAsia="zh-CN"/>
+        </w:rPr>
+      </w:pPr>
+      <w:bookmarkStart w:id="33" w:name="_Toc30250"/>
+      <w:r>
+        <w:rPr>
+          <w:rFonts w:hint="eastAsia"/>
+          <w:lang w:val="en-US" w:eastAsia="zh-CN"/>
+        </w:rPr>
+        <w:t>编程规范</w:t>
+      </w:r>
       <w:bookmarkEnd w:id="33"/>
-    </w:p>
-    <w:p>
-      <w:pPr>
-        <w:pStyle w:val="2"/>
-        <w:rPr>
-          <w:rFonts w:hint="eastAsia"/>
-          <w:lang w:val="en-US" w:eastAsia="zh-CN"/>
-        </w:rPr>
-      </w:pPr>
-      <w:bookmarkStart w:id="34" w:name="_Toc30250"/>
-      <w:r>
-        <w:rPr>
-          <w:rFonts w:hint="eastAsia"/>
-          <w:lang w:val="en-US" w:eastAsia="zh-CN"/>
-        </w:rPr>
-        <w:t>编程规范</w:t>
-      </w:r>
-      <w:bookmarkEnd w:id="34"/>
     </w:p>
     <w:p>
       <w:pPr>
@@ -9938,7 +9988,7 @@
     <w:lsdException w:unhideWhenUsed="0" w:uiPriority="0" w:semiHidden="0" w:name="Table Web 2"/>
     <w:lsdException w:unhideWhenUsed="0" w:uiPriority="0" w:semiHidden="0" w:name="Table Web 3"/>
     <w:lsdException w:unhideWhenUsed="0" w:uiPriority="0" w:semiHidden="0" w:name="Balloon Text"/>
-    <w:lsdException w:unhideWhenUsed="0" w:uiPriority="0" w:semiHidden="0" w:name="Table Grid"/>
+    <w:lsdException w:qFormat="1" w:unhideWhenUsed="0" w:uiPriority="0" w:semiHidden="0" w:name="Table Grid"/>
     <w:lsdException w:unhideWhenUsed="0" w:uiPriority="0" w:semiHidden="0" w:name="Table Theme"/>
     <w:lsdException w:unhideWhenUsed="0" w:uiPriority="60" w:semiHidden="0" w:name="Light Shading"/>
     <w:lsdException w:unhideWhenUsed="0" w:uiPriority="61" w:semiHidden="0" w:name="Light List"/>
@@ -10318,6 +10368,7 @@
   <w:style w:type="table" w:styleId="16">
     <w:name w:val="Table Grid"/>
     <w:basedOn w:val="15"/>
+    <w:qFormat/>
     <w:uiPriority w:val="0"/>
     <w:pPr>
       <w:widowControl w:val="0"/>

</xml_diff>